<commit_message>
chapter 7 chapter laid out.
</commit_message>
<xml_diff>
--- a/06-BuildingCode/chapter 6 building code.docx
+++ b/06-BuildingCode/chapter 6 building code.docx
@@ -212,10 +212,10 @@
             <v:path o:extrusionok="f" gradientshapeok="t" o:connecttype="rect"/>
             <o:lock v:ext="edit" aspectratio="t"/>
           </v:shapetype>
-          <v:shape id="_x0000_i1025" type="#_x0000_t75" style="width:503.45pt;height:171.4pt" o:ole="">
+          <v:shape id="_x0000_i1025" type="#_x0000_t75" style="width:503.75pt;height:171.5pt" o:ole="">
             <v:imagedata r:id="rId11" o:title=""/>
           </v:shape>
-          <o:OLEObject Type="Embed" ProgID="Visio.Drawing.15" ShapeID="_x0000_i1025" DrawAspect="Content" ObjectID="_1613597329" r:id="rId12"/>
+          <o:OLEObject Type="Embed" ProgID="Visio.Drawing.15" ShapeID="_x0000_i1025" DrawAspect="Content" ObjectID="_1614507157" r:id="rId12"/>
         </w:object>
       </w:r>
     </w:p>
@@ -302,10 +302,10 @@
       </w:pPr>
       <w:r>
         <w:object w:dxaOrig="11700" w:dyaOrig="3991" w14:anchorId="7D403F84">
-          <v:shape id="_x0000_i1026" type="#_x0000_t75" style="width:503.45pt;height:171.4pt" o:ole="">
+          <v:shape id="_x0000_i1026" type="#_x0000_t75" style="width:503.75pt;height:171.5pt" o:ole="">
             <v:imagedata r:id="rId13" o:title=""/>
           </v:shape>
-          <o:OLEObject Type="Embed" ProgID="Visio.Drawing.15" ShapeID="_x0000_i1026" DrawAspect="Content" ObjectID="_1613597330" r:id="rId14"/>
+          <o:OLEObject Type="Embed" ProgID="Visio.Drawing.15" ShapeID="_x0000_i1026" DrawAspect="Content" ObjectID="_1614507158" r:id="rId14"/>
         </w:object>
       </w:r>
     </w:p>
@@ -339,10 +339,10 @@
       </w:pPr>
       <w:r>
         <w:object w:dxaOrig="9166" w:dyaOrig="11611" w14:anchorId="505A010C">
-          <v:shape id="_x0000_i1027" type="#_x0000_t75" style="width:458.35pt;height:580.3pt" o:ole="">
+          <v:shape id="_x0000_i1027" type="#_x0000_t75" style="width:458.25pt;height:580.5pt" o:ole="">
             <v:imagedata r:id="rId15" o:title=""/>
           </v:shape>
-          <o:OLEObject Type="Embed" ProgID="Visio.Drawing.15" ShapeID="_x0000_i1027" DrawAspect="Content" ObjectID="_1613597331" r:id="rId16"/>
+          <o:OLEObject Type="Embed" ProgID="Visio.Drawing.15" ShapeID="_x0000_i1027" DrawAspect="Content" ObjectID="_1614507159" r:id="rId16"/>
         </w:object>
       </w:r>
     </w:p>
@@ -1559,10 +1559,7 @@
         <w:pStyle w:val="CodeSnippet"/>
       </w:pPr>
       <w:r>
-        <w:t xml:space="preserve">  </w:t>
-      </w:r>
-      <w:r>
-        <w:t xml:space="preserve">Push-Location -Path </w:t>
+        <w:t xml:space="preserve">  Push-Location -Path </w:t>
       </w:r>
       <w:r>
         <w:rPr>
@@ -1596,10 +1593,7 @@
         <w:pStyle w:val="CodeSnippet"/>
       </w:pPr>
       <w:r>
-        <w:t xml:space="preserve">    </w:t>
-      </w:r>
-      <w:r>
-        <w:t>exec {</w:t>
+        <w:t xml:space="preserve">    exec {</w:t>
       </w:r>
     </w:p>
     <w:p>
@@ -1607,10 +1601,7 @@
         <w:pStyle w:val="CodeSnippet"/>
       </w:pPr>
       <w:r>
-        <w:t xml:space="preserve">      </w:t>
-      </w:r>
-      <w:r>
-        <w:t xml:space="preserve">&amp; dotnet test -nologo -v </w:t>
+        <w:t xml:space="preserve">      &amp; dotnet test -nologo -v </w:t>
       </w:r>
       <w:r>
         <w:rPr>
@@ -1627,10 +1618,7 @@
         <w:pStyle w:val="CodeSnippet"/>
       </w:pPr>
       <w:r>
-        <w:t xml:space="preserve">        </w:t>
-      </w:r>
-      <w:r>
-        <w:t xml:space="preserve">--results-directory </w:t>
+        <w:t xml:space="preserve">        --results-directory </w:t>
       </w:r>
       <w:r>
         <w:rPr>
@@ -1647,10 +1635,7 @@
         <w:pStyle w:val="CodeSnippet"/>
       </w:pPr>
       <w:r>
-        <w:t xml:space="preserve">        </w:t>
-      </w:r>
-      <w:r>
-        <w:t xml:space="preserve">--no-restore --configuration </w:t>
+        <w:t xml:space="preserve">        --no-restore --configuration </w:t>
       </w:r>
       <w:r>
         <w:rPr>
@@ -1667,10 +1652,7 @@
         <w:pStyle w:val="CodeSnippet"/>
       </w:pPr>
       <w:r>
-        <w:t xml:space="preserve">    </w:t>
-      </w:r>
-      <w:r>
-        <w:t>}</w:t>
+        <w:t xml:space="preserve">    }</w:t>
       </w:r>
     </w:p>
     <w:p>
@@ -1678,10 +1660,7 @@
         <w:pStyle w:val="CodeSnippet"/>
       </w:pPr>
       <w:r>
-        <w:t xml:space="preserve">  </w:t>
-      </w:r>
-      <w:r>
-        <w:t>}</w:t>
+        <w:t xml:space="preserve">  }</w:t>
       </w:r>
     </w:p>
     <w:p>
@@ -1706,10 +1685,7 @@
         <w:pStyle w:val="CodeSnippet"/>
       </w:pPr>
       <w:r>
-        <w:t xml:space="preserve">    </w:t>
-      </w:r>
-      <w:r>
-        <w:t>Pop-Location</w:t>
+        <w:t xml:space="preserve">    Pop-Location</w:t>
       </w:r>
     </w:p>
     <w:p>
@@ -1717,22 +1693,19 @@
         <w:pStyle w:val="CodeSnippet"/>
       </w:pPr>
       <w:r>
-        <w:t xml:space="preserve">  </w:t>
-      </w:r>
+        <w:t xml:space="preserve">  }</w:t>
+      </w:r>
+    </w:p>
+    <w:p>
+      <w:pPr>
+        <w:pStyle w:val="CodeSnippet"/>
+      </w:pPr>
       <w:r>
         <w:t>}</w:t>
       </w:r>
     </w:p>
     <w:p>
       <w:pPr>
-        <w:pStyle w:val="CodeSnippet"/>
-      </w:pPr>
-      <w:r>
-        <w:t>}</w:t>
-      </w:r>
-    </w:p>
-    <w:p>
-      <w:pPr>
         <w:pStyle w:val="BodyText"/>
       </w:pPr>
       <w:r>
@@ -1797,8 +1770,6 @@
       <w:r>
         <w:t>er</w:t>
       </w:r>
-      <w:bookmarkStart w:id="0" w:name="_GoBack"/>
-      <w:bookmarkEnd w:id="0"/>
       <w:r>
         <w:rPr>
           <w:rStyle w:val="FootnoteReference"/>
@@ -2076,6 +2047,24 @@
         <w:t xml:space="preserve">to provision your own private agents. </w:t>
       </w:r>
     </w:p>
+    <w:p>
+      <w:pPr>
+        <w:pStyle w:val="Heading2"/>
+      </w:pPr>
+      <w:r>
+        <w:t>Wrap up</w:t>
+      </w:r>
+    </w:p>
+    <w:p>
+      <w:pPr>
+        <w:pStyle w:val="BodyText"/>
+      </w:pPr>
+      <w:r>
+        <w:t xml:space="preserve">In this chapter, you’ve learned how to build your code. You’ve learned the structure of a build, the types, and how to set up each. You’ve seen the flow of a build on a feature branch as well as on a master branch and how the steps differ. You’ve also seen how to implement a build on Azure Pipelines for a .Net Core solution. </w:t>
+      </w:r>
+      <w:bookmarkStart w:id="0" w:name="_GoBack"/>
+      <w:bookmarkEnd w:id="0"/>
+    </w:p>
     <w:p/>
     <w:p>
       <w:pPr>
@@ -2533,6 +2522,7 @@
         <w:ind w:left="0" w:right="90"/>
       </w:pPr>
       <w:r>
+        <w:lastRenderedPageBreak/>
         <w:tab/>
       </w:r>
       <w:r>
@@ -2616,7 +2606,650 @@
         <w:ind w:left="0" w:right="90"/>
       </w:pPr>
       <w:r>
+        <w:t>}</w:t>
+      </w:r>
+    </w:p>
+    <w:p>
+      <w:pPr>
+        <w:pStyle w:val="CodeListing"/>
+        <w:ind w:left="0" w:right="90"/>
+      </w:pPr>
+    </w:p>
+    <w:p>
+      <w:pPr>
+        <w:pStyle w:val="CodeListing"/>
+        <w:ind w:left="0" w:right="90"/>
+      </w:pPr>
+      <w:r>
+        <w:t>Function UnitTests{</w:t>
+      </w:r>
+    </w:p>
+    <w:p>
+      <w:pPr>
+        <w:pStyle w:val="CodeListing"/>
+        <w:ind w:left="0" w:right="90"/>
+      </w:pPr>
+      <w:r>
+        <w:tab/>
+        <w:t>Push-Location -Path $unitTestProjectPath</w:t>
+      </w:r>
+    </w:p>
+    <w:p>
+      <w:pPr>
+        <w:pStyle w:val="CodeListing"/>
+        <w:ind w:left="0" w:right="90"/>
+      </w:pPr>
+    </w:p>
+    <w:p>
+      <w:pPr>
+        <w:pStyle w:val="CodeListing"/>
+        <w:ind w:left="0" w:right="90"/>
+      </w:pPr>
+      <w:r>
+        <w:tab/>
+        <w:t>try {</w:t>
+      </w:r>
+    </w:p>
+    <w:p>
+      <w:pPr>
+        <w:pStyle w:val="CodeListing"/>
+        <w:ind w:left="0" w:right="90"/>
+      </w:pPr>
+      <w:r>
+        <w:tab/>
+      </w:r>
+      <w:r>
+        <w:tab/>
+        <w:t>exec {</w:t>
+      </w:r>
+    </w:p>
+    <w:p>
+      <w:pPr>
+        <w:pStyle w:val="CodeListing"/>
+        <w:ind w:left="0" w:right="90"/>
+      </w:pPr>
+      <w:r>
+        <w:tab/>
+      </w:r>
+      <w:r>
+        <w:tab/>
+      </w:r>
+      <w:r>
+        <w:tab/>
+        <w:t xml:space="preserve">&amp; dotnet test -nologo -v $verbosity --logger:trx </w:t>
+      </w:r>
+    </w:p>
+    <w:p>
+      <w:pPr>
+        <w:pStyle w:val="CodeListing"/>
+        <w:ind w:left="0" w:right="90"/>
+      </w:pPr>
+      <w:r>
+        <w:tab/>
+      </w:r>
+      <w:r>
+        <w:tab/>
+      </w:r>
+      <w:r>
+        <w:tab/>
+      </w:r>
+      <w:r>
+        <w:tab/>
+        <w:t xml:space="preserve">--results-directory $test_dir </w:t>
+      </w:r>
+    </w:p>
+    <w:p>
+      <w:pPr>
+        <w:pStyle w:val="CodeListing"/>
+        <w:ind w:left="0" w:right="90"/>
+      </w:pPr>
+      <w:r>
+        <w:tab/>
+      </w:r>
+      <w:r>
+        <w:tab/>
+      </w:r>
+      <w:r>
+        <w:tab/>
+      </w:r>
+      <w:r>
+        <w:tab/>
+        <w:t>--no-build --no-restore --configuration $projectConfig</w:t>
+      </w:r>
+    </w:p>
+    <w:p>
+      <w:pPr>
+        <w:pStyle w:val="CodeListing"/>
+        <w:ind w:left="0" w:right="90"/>
+      </w:pPr>
+      <w:r>
+        <w:tab/>
+      </w:r>
+      <w:r>
+        <w:tab/>
+        <w:t>}</w:t>
+      </w:r>
+    </w:p>
+    <w:p>
+      <w:pPr>
+        <w:pStyle w:val="CodeListing"/>
+        <w:ind w:left="0" w:right="90"/>
+      </w:pPr>
+      <w:r>
+        <w:tab/>
+        <w:t>}</w:t>
+      </w:r>
+    </w:p>
+    <w:p>
+      <w:pPr>
+        <w:pStyle w:val="CodeListing"/>
+        <w:ind w:left="0" w:right="90"/>
+      </w:pPr>
+      <w:r>
+        <w:tab/>
+        <w:t>finally {</w:t>
+      </w:r>
+    </w:p>
+    <w:p>
+      <w:pPr>
+        <w:pStyle w:val="CodeListing"/>
+        <w:ind w:left="0" w:right="90"/>
+      </w:pPr>
+      <w:r>
+        <w:tab/>
+      </w:r>
+      <w:r>
+        <w:tab/>
+        <w:t>Pop-Location</w:t>
+      </w:r>
+    </w:p>
+    <w:p>
+      <w:pPr>
+        <w:pStyle w:val="CodeListing"/>
+        <w:ind w:left="0" w:right="90"/>
+      </w:pPr>
+      <w:r>
+        <w:tab/>
+        <w:t>}</w:t>
+      </w:r>
+    </w:p>
+    <w:p>
+      <w:pPr>
+        <w:pStyle w:val="CodeListing"/>
+        <w:ind w:left="0" w:right="90"/>
+      </w:pPr>
+      <w:r>
+        <w:t>}</w:t>
+      </w:r>
+    </w:p>
+    <w:p>
+      <w:pPr>
+        <w:pStyle w:val="CodeListing"/>
+        <w:ind w:left="0" w:right="90"/>
+      </w:pPr>
+    </w:p>
+    <w:p>
+      <w:pPr>
+        <w:pStyle w:val="CodeListing"/>
+        <w:ind w:left="0" w:right="90"/>
+      </w:pPr>
+      <w:r>
+        <w:t>Function IntegrationTest{</w:t>
+      </w:r>
+    </w:p>
+    <w:p>
+      <w:pPr>
+        <w:pStyle w:val="CodeListing"/>
+        <w:ind w:left="0" w:right="90"/>
+      </w:pPr>
+      <w:r>
+        <w:tab/>
+        <w:t>Push-Location -Path $integrationTestProjectPath</w:t>
+      </w:r>
+    </w:p>
+    <w:p>
+      <w:pPr>
+        <w:pStyle w:val="CodeListing"/>
+        <w:ind w:left="0" w:right="90"/>
+      </w:pPr>
+    </w:p>
+    <w:p>
+      <w:pPr>
+        <w:pStyle w:val="CodeListing"/>
+        <w:ind w:left="0" w:right="90"/>
+      </w:pPr>
+      <w:r>
+        <w:tab/>
+        <w:t>try {</w:t>
+      </w:r>
+    </w:p>
+    <w:p>
+      <w:pPr>
+        <w:pStyle w:val="CodeListing"/>
+        <w:ind w:left="0" w:right="90"/>
+      </w:pPr>
+      <w:r>
+        <w:tab/>
+      </w:r>
+      <w:r>
+        <w:tab/>
+        <w:t>exec {</w:t>
+      </w:r>
+    </w:p>
+    <w:p>
+      <w:pPr>
+        <w:pStyle w:val="CodeListing"/>
+        <w:ind w:left="0" w:right="90"/>
+      </w:pPr>
+      <w:r>
+        <w:tab/>
+      </w:r>
+      <w:r>
+        <w:tab/>
+      </w:r>
+      <w:r>
+        <w:tab/>
+        <w:t xml:space="preserve">&amp; dotnet test -nologo -v $verbosity --logger:trx </w:t>
+      </w:r>
+    </w:p>
+    <w:p>
+      <w:pPr>
+        <w:pStyle w:val="CodeListing"/>
+        <w:ind w:left="0" w:right="90"/>
+      </w:pPr>
+      <w:r>
+        <w:tab/>
+      </w:r>
+      <w:r>
+        <w:tab/>
+      </w:r>
+      <w:r>
+        <w:tab/>
+      </w:r>
+      <w:r>
+        <w:tab/>
+        <w:t xml:space="preserve">--results-directory $test_dir </w:t>
+      </w:r>
+    </w:p>
+    <w:p>
+      <w:pPr>
+        <w:pStyle w:val="CodeListing"/>
+        <w:ind w:left="0" w:right="90"/>
+      </w:pPr>
+      <w:r>
+        <w:tab/>
+      </w:r>
+      <w:r>
+        <w:tab/>
+      </w:r>
+      <w:r>
+        <w:tab/>
+      </w:r>
+      <w:r>
+        <w:tab/>
+        <w:t>--no-build --no-restore --configuration $projectConfig</w:t>
+      </w:r>
+    </w:p>
+    <w:p>
+      <w:pPr>
+        <w:pStyle w:val="CodeListing"/>
+        <w:ind w:left="0" w:right="90"/>
+      </w:pPr>
+      <w:r>
+        <w:tab/>
+      </w:r>
+      <w:r>
+        <w:tab/>
+        <w:t>}</w:t>
+      </w:r>
+    </w:p>
+    <w:p>
+      <w:pPr>
+        <w:pStyle w:val="CodeListing"/>
+        <w:ind w:left="0" w:right="90"/>
+      </w:pPr>
+      <w:r>
+        <w:tab/>
+        <w:t>}</w:t>
+      </w:r>
+    </w:p>
+    <w:p>
+      <w:pPr>
+        <w:pStyle w:val="CodeListing"/>
+        <w:ind w:left="0" w:right="90"/>
+      </w:pPr>
+      <w:r>
+        <w:tab/>
+        <w:t>finally {</w:t>
+      </w:r>
+    </w:p>
+    <w:p>
+      <w:pPr>
+        <w:pStyle w:val="CodeListing"/>
+        <w:ind w:left="0" w:right="90"/>
+      </w:pPr>
+      <w:r>
+        <w:tab/>
+      </w:r>
+      <w:r>
+        <w:tab/>
+        <w:t>Pop-Location</w:t>
+      </w:r>
+    </w:p>
+    <w:p>
+      <w:pPr>
+        <w:pStyle w:val="CodeListing"/>
+        <w:ind w:left="0" w:right="90"/>
+      </w:pPr>
+      <w:r>
+        <w:tab/>
+        <w:t>}</w:t>
+      </w:r>
+    </w:p>
+    <w:p>
+      <w:pPr>
+        <w:pStyle w:val="CodeListing"/>
+        <w:ind w:left="0" w:right="90"/>
+      </w:pPr>
+      <w:r>
+        <w:t>}</w:t>
+      </w:r>
+    </w:p>
+    <w:p>
+      <w:pPr>
+        <w:pStyle w:val="CodeListing"/>
+        <w:ind w:left="0" w:right="90"/>
+      </w:pPr>
+    </w:p>
+    <w:p>
+      <w:pPr>
+        <w:pStyle w:val="CodeListing"/>
+        <w:ind w:left="0" w:right="90"/>
+      </w:pPr>
+      <w:r>
+        <w:t>Function MigrateDatabaseLocal {</w:t>
+      </w:r>
+    </w:p>
+    <w:p>
+      <w:pPr>
+        <w:pStyle w:val="CodeListing"/>
+        <w:ind w:left="0" w:right="90"/>
+      </w:pPr>
+      <w:r>
+        <w:tab/>
+        <w:t>exec{</w:t>
+      </w:r>
+    </w:p>
+    <w:p>
+      <w:pPr>
+        <w:pStyle w:val="CodeListing"/>
+        <w:ind w:left="0" w:right="90"/>
+      </w:pPr>
+      <w:r>
+        <w:tab/>
+      </w:r>
+      <w:r>
+        <w:tab/>
+        <w:t>&amp; $aliaSql $databaseAction $databaseServer $databaseName $databaseScripts</w:t>
+      </w:r>
+    </w:p>
+    <w:p>
+      <w:pPr>
+        <w:pStyle w:val="CodeListing"/>
+        <w:ind w:left="0" w:right="90"/>
+      </w:pPr>
+      <w:r>
+        <w:tab/>
+        <w:t>}</w:t>
+      </w:r>
+    </w:p>
+    <w:p>
+      <w:pPr>
+        <w:pStyle w:val="CodeListing"/>
+        <w:ind w:left="0" w:right="90"/>
+      </w:pPr>
+      <w:r>
+        <w:t>}</w:t>
+      </w:r>
+    </w:p>
+    <w:p>
+      <w:pPr>
+        <w:pStyle w:val="CodeListing"/>
+        <w:ind w:left="0" w:right="90"/>
+      </w:pPr>
+    </w:p>
+    <w:p>
+      <w:pPr>
+        <w:pStyle w:val="CodeListing"/>
+        <w:ind w:left="0" w:right="90"/>
+      </w:pPr>
+      <w:r>
+        <w:t>Function MigrateDatabaseRemote{</w:t>
+      </w:r>
+    </w:p>
+    <w:p>
+      <w:pPr>
+        <w:pStyle w:val="CodeListing"/>
+        <w:ind w:left="0" w:right="90"/>
+      </w:pPr>
+      <w:r>
+        <w:t xml:space="preserve">       </w:t>
+      </w:r>
+      <w:r>
+        <w:t>$appConfig = "$integrationTestProjectPath\app.config"</w:t>
+      </w:r>
+    </w:p>
+    <w:p>
+      <w:pPr>
+        <w:pStyle w:val="CodeListing"/>
+        <w:ind w:left="0" w:right="90"/>
+      </w:pPr>
+      <w:r>
+        <w:t xml:space="preserve">    </w:t>
+      </w:r>
+      <w:r>
+        <w:t xml:space="preserve">   </w:t>
+      </w:r>
+      <w:r>
+        <w:t>$injectedConnectionString = "Server=tcp:$databaseServer,1433</w:t>
+      </w:r>
+    </w:p>
+    <w:p>
+      <w:pPr>
+        <w:pStyle w:val="CodeListing"/>
+        <w:ind w:left="0" w:right="90"/>
+      </w:pPr>
+      <w:r>
+        <w:tab/>
+      </w:r>
+      <w:r>
+        <w:tab/>
+        <w:t>;Initial Catalog=$databaseName</w:t>
+      </w:r>
+    </w:p>
+    <w:p>
+      <w:pPr>
+        <w:pStyle w:val="CodeListing"/>
+        <w:ind w:left="0" w:right="90"/>
+      </w:pPr>
+      <w:r>
+        <w:tab/>
+      </w:r>
+      <w:r>
+        <w:tab/>
+        <w:t>;Persist Security Info=False;User ID=$env:DatabaseUser</w:t>
+      </w:r>
+    </w:p>
+    <w:p>
+      <w:pPr>
+        <w:pStyle w:val="CodeListing"/>
+        <w:ind w:left="0" w:right="90"/>
+      </w:pPr>
+      <w:r>
+        <w:tab/>
+      </w:r>
+      <w:r>
+        <w:tab/>
+        <w:t>;Password=$env:DatabasePassword</w:t>
+      </w:r>
+    </w:p>
+    <w:p>
+      <w:pPr>
+        <w:pStyle w:val="CodeListing"/>
+        <w:ind w:left="0" w:right="90"/>
+      </w:pPr>
+      <w:r>
+        <w:tab/>
+      </w:r>
+      <w:r>
+        <w:tab/>
+        <w:t>;MultipleActiveResultSets=False;Encrypt=True;TrustServerCertificate=False</w:t>
+      </w:r>
+    </w:p>
+    <w:p>
+      <w:pPr>
+        <w:pStyle w:val="CodeListing"/>
+        <w:ind w:left="0" w:right="90"/>
+      </w:pPr>
+      <w:r>
+        <w:tab/>
+      </w:r>
+      <w:r>
+        <w:tab/>
+        <w:t>;Connection Timeout=30;"</w:t>
+      </w:r>
+    </w:p>
+    <w:p>
+      <w:pPr>
+        <w:pStyle w:val="CodeListing"/>
+        <w:ind w:left="0" w:right="90"/>
+      </w:pPr>
+      <w:r>
+        <w:t xml:space="preserve">    </w:t>
+      </w:r>
+    </w:p>
+    <w:p>
+      <w:pPr>
+        <w:pStyle w:val="CodeListing"/>
+        <w:ind w:left="0" w:right="90"/>
+      </w:pPr>
+      <w:r>
+        <w:tab/>
+        <w:t>write-host "Using connection string: $injectedConnectionString"</w:t>
+      </w:r>
+    </w:p>
+    <w:p>
+      <w:pPr>
+        <w:pStyle w:val="CodeListing"/>
+        <w:ind w:left="0" w:right="90"/>
+      </w:pPr>
+      <w:r>
+        <w:t xml:space="preserve">    if ( Test-Path "$appConfig" ) {</w:t>
+      </w:r>
+    </w:p>
+    <w:p>
+      <w:pPr>
+        <w:pStyle w:val="CodeListing"/>
+        <w:ind w:left="0" w:right="90"/>
+      </w:pPr>
+      <w:r>
+        <w:t xml:space="preserve">        poke-xml $appConfig "//add[@key='ConnectionString']/@value" </w:t>
+      </w:r>
+    </w:p>
+    <w:p>
+      <w:pPr>
+        <w:pStyle w:val="CodeListing"/>
+        <w:ind w:left="0" w:right="90"/>
+      </w:pPr>
+      <w:r>
+        <w:tab/>
+      </w:r>
+      <w:r>
+        <w:tab/>
+      </w:r>
+      <w:r>
+        <w:tab/>
+        <w:t>$injectedConnectionString</w:t>
+      </w:r>
+    </w:p>
+    <w:p>
+      <w:pPr>
+        <w:pStyle w:val="CodeListing"/>
+        <w:ind w:left="0" w:right="90"/>
+      </w:pPr>
+      <w:r>
+        <w:t xml:space="preserve">    }</w:t>
+      </w:r>
+    </w:p>
+    <w:p>
+      <w:pPr>
+        <w:pStyle w:val="CodeListing"/>
+        <w:ind w:left="0" w:right="90"/>
+      </w:pPr>
+    </w:p>
+    <w:p>
+      <w:pPr>
+        <w:pStyle w:val="CodeListing"/>
+        <w:ind w:left="0" w:right="90"/>
+      </w:pPr>
+      <w:r>
+        <w:tab/>
+        <w:t>exec {</w:t>
+      </w:r>
+    </w:p>
+    <w:p>
+      <w:pPr>
+        <w:pStyle w:val="CodeListing"/>
+        <w:ind w:left="0" w:right="90"/>
+      </w:pPr>
+      <w:r>
+        <w:tab/>
+      </w:r>
+      <w:r>
+        <w:tab/>
+        <w:t xml:space="preserve">&amp; $aliaSql $databaseAction $databaseServer $databaseName $databaseScripts </w:t>
+      </w:r>
+    </w:p>
+    <w:p>
+      <w:pPr>
+        <w:pStyle w:val="CodeListing"/>
+        <w:ind w:left="0" w:right="90"/>
+      </w:pPr>
+      <w:r>
         <w:lastRenderedPageBreak/>
+        <w:tab/>
+      </w:r>
+      <w:r>
+        <w:tab/>
+      </w:r>
+      <w:r>
+        <w:tab/>
+        <w:t>$env:DatabaseUser</w:t>
+      </w:r>
+    </w:p>
+    <w:p>
+      <w:pPr>
+        <w:pStyle w:val="CodeListing"/>
+        <w:ind w:left="0" w:right="90"/>
+      </w:pPr>
+      <w:r>
+        <w:tab/>
+      </w:r>
+      <w:r>
+        <w:tab/>
+      </w:r>
+      <w:r>
+        <w:tab/>
+        <w:t>$env:DatabasePassword</w:t>
+      </w:r>
+    </w:p>
+    <w:p>
+      <w:pPr>
+        <w:pStyle w:val="CodeListing"/>
+        <w:ind w:left="0" w:right="90"/>
+      </w:pPr>
+      <w:r>
+        <w:tab/>
         <w:t>}</w:t>
       </w:r>
     </w:p>
@@ -2625,119 +3258,7 @@
         <w:pStyle w:val="CodeListing"/>
         <w:ind w:left="0" w:right="90"/>
       </w:pPr>
-    </w:p>
-    <w:p>
-      <w:pPr>
-        <w:pStyle w:val="CodeListing"/>
-        <w:ind w:left="0" w:right="90"/>
-      </w:pPr>
-      <w:r>
-        <w:t>Function UnitTests{</w:t>
-      </w:r>
-    </w:p>
-    <w:p>
-      <w:pPr>
-        <w:pStyle w:val="CodeListing"/>
-        <w:ind w:left="0" w:right="90"/>
-      </w:pPr>
-      <w:r>
-        <w:tab/>
-        <w:t>Push-Location -Path $unitTestProjectPath</w:t>
-      </w:r>
-    </w:p>
-    <w:p>
-      <w:pPr>
-        <w:pStyle w:val="CodeListing"/>
-        <w:ind w:left="0" w:right="90"/>
-      </w:pPr>
-    </w:p>
-    <w:p>
-      <w:pPr>
-        <w:pStyle w:val="CodeListing"/>
-        <w:ind w:left="0" w:right="90"/>
-      </w:pPr>
-      <w:r>
-        <w:tab/>
-        <w:t>try {</w:t>
-      </w:r>
-    </w:p>
-    <w:p>
-      <w:pPr>
-        <w:pStyle w:val="CodeListing"/>
-        <w:ind w:left="0" w:right="90"/>
-      </w:pPr>
-      <w:r>
-        <w:tab/>
-      </w:r>
-      <w:r>
-        <w:tab/>
-        <w:t>exec {</w:t>
-      </w:r>
-    </w:p>
-    <w:p>
-      <w:pPr>
-        <w:pStyle w:val="CodeListing"/>
-        <w:ind w:left="0" w:right="90"/>
-      </w:pPr>
-      <w:r>
-        <w:tab/>
-      </w:r>
-      <w:r>
-        <w:tab/>
-      </w:r>
-      <w:r>
-        <w:tab/>
-        <w:t xml:space="preserve">&amp; dotnet test -nologo -v $verbosity --logger:trx </w:t>
-      </w:r>
-    </w:p>
-    <w:p>
-      <w:pPr>
-        <w:pStyle w:val="CodeListing"/>
-        <w:ind w:left="0" w:right="90"/>
-      </w:pPr>
-      <w:r>
-        <w:tab/>
-      </w:r>
-      <w:r>
-        <w:tab/>
-      </w:r>
-      <w:r>
-        <w:tab/>
-      </w:r>
-      <w:r>
-        <w:tab/>
-        <w:t xml:space="preserve">--results-directory $test_dir </w:t>
-      </w:r>
-    </w:p>
-    <w:p>
-      <w:pPr>
-        <w:pStyle w:val="CodeListing"/>
-        <w:ind w:left="0" w:right="90"/>
-      </w:pPr>
-      <w:r>
-        <w:tab/>
-      </w:r>
-      <w:r>
-        <w:tab/>
-      </w:r>
-      <w:r>
-        <w:tab/>
-      </w:r>
-      <w:r>
-        <w:tab/>
-        <w:t>--no-build --no-restore --configuration $projectConfig</w:t>
-      </w:r>
-    </w:p>
-    <w:p>
-      <w:pPr>
-        <w:pStyle w:val="CodeListing"/>
-        <w:ind w:left="0" w:right="90"/>
-      </w:pPr>
-      <w:r>
-        <w:tab/>
-      </w:r>
-      <w:r>
-        <w:tab/>
+      <w:r>
         <w:t>}</w:t>
       </w:r>
     </w:p>
@@ -2746,537 +3267,6 @@
         <w:pStyle w:val="CodeListing"/>
         <w:ind w:left="0" w:right="90"/>
       </w:pPr>
-      <w:r>
-        <w:tab/>
-        <w:t>}</w:t>
-      </w:r>
-    </w:p>
-    <w:p>
-      <w:pPr>
-        <w:pStyle w:val="CodeListing"/>
-        <w:ind w:left="0" w:right="90"/>
-      </w:pPr>
-      <w:r>
-        <w:tab/>
-        <w:t>finally {</w:t>
-      </w:r>
-    </w:p>
-    <w:p>
-      <w:pPr>
-        <w:pStyle w:val="CodeListing"/>
-        <w:ind w:left="0" w:right="90"/>
-      </w:pPr>
-      <w:r>
-        <w:tab/>
-      </w:r>
-      <w:r>
-        <w:tab/>
-        <w:t>Pop-Location</w:t>
-      </w:r>
-    </w:p>
-    <w:p>
-      <w:pPr>
-        <w:pStyle w:val="CodeListing"/>
-        <w:ind w:left="0" w:right="90"/>
-      </w:pPr>
-      <w:r>
-        <w:tab/>
-        <w:t>}</w:t>
-      </w:r>
-    </w:p>
-    <w:p>
-      <w:pPr>
-        <w:pStyle w:val="CodeListing"/>
-        <w:ind w:left="0" w:right="90"/>
-      </w:pPr>
-      <w:r>
-        <w:t>}</w:t>
-      </w:r>
-    </w:p>
-    <w:p>
-      <w:pPr>
-        <w:pStyle w:val="CodeListing"/>
-        <w:ind w:left="0" w:right="90"/>
-      </w:pPr>
-    </w:p>
-    <w:p>
-      <w:pPr>
-        <w:pStyle w:val="CodeListing"/>
-        <w:ind w:left="0" w:right="90"/>
-      </w:pPr>
-      <w:r>
-        <w:t>Function IntegrationTest{</w:t>
-      </w:r>
-    </w:p>
-    <w:p>
-      <w:pPr>
-        <w:pStyle w:val="CodeListing"/>
-        <w:ind w:left="0" w:right="90"/>
-      </w:pPr>
-      <w:r>
-        <w:tab/>
-        <w:t>Push-Location -Path $integrationTestProjectPath</w:t>
-      </w:r>
-    </w:p>
-    <w:p>
-      <w:pPr>
-        <w:pStyle w:val="CodeListing"/>
-        <w:ind w:left="0" w:right="90"/>
-      </w:pPr>
-    </w:p>
-    <w:p>
-      <w:pPr>
-        <w:pStyle w:val="CodeListing"/>
-        <w:ind w:left="0" w:right="90"/>
-      </w:pPr>
-      <w:r>
-        <w:tab/>
-        <w:t>try {</w:t>
-      </w:r>
-    </w:p>
-    <w:p>
-      <w:pPr>
-        <w:pStyle w:val="CodeListing"/>
-        <w:ind w:left="0" w:right="90"/>
-      </w:pPr>
-      <w:r>
-        <w:tab/>
-      </w:r>
-      <w:r>
-        <w:tab/>
-        <w:t>exec {</w:t>
-      </w:r>
-    </w:p>
-    <w:p>
-      <w:pPr>
-        <w:pStyle w:val="CodeListing"/>
-        <w:ind w:left="0" w:right="90"/>
-      </w:pPr>
-      <w:r>
-        <w:tab/>
-      </w:r>
-      <w:r>
-        <w:tab/>
-      </w:r>
-      <w:r>
-        <w:tab/>
-        <w:t xml:space="preserve">&amp; dotnet test -nologo -v $verbosity --logger:trx </w:t>
-      </w:r>
-    </w:p>
-    <w:p>
-      <w:pPr>
-        <w:pStyle w:val="CodeListing"/>
-        <w:ind w:left="0" w:right="90"/>
-      </w:pPr>
-      <w:r>
-        <w:tab/>
-      </w:r>
-      <w:r>
-        <w:tab/>
-      </w:r>
-      <w:r>
-        <w:tab/>
-      </w:r>
-      <w:r>
-        <w:tab/>
-        <w:t xml:space="preserve">--results-directory $test_dir </w:t>
-      </w:r>
-    </w:p>
-    <w:p>
-      <w:pPr>
-        <w:pStyle w:val="CodeListing"/>
-        <w:ind w:left="0" w:right="90"/>
-      </w:pPr>
-      <w:r>
-        <w:tab/>
-      </w:r>
-      <w:r>
-        <w:tab/>
-      </w:r>
-      <w:r>
-        <w:tab/>
-      </w:r>
-      <w:r>
-        <w:tab/>
-        <w:t>--no-build --no-restore --configuration $projectConfig</w:t>
-      </w:r>
-    </w:p>
-    <w:p>
-      <w:pPr>
-        <w:pStyle w:val="CodeListing"/>
-        <w:ind w:left="0" w:right="90"/>
-      </w:pPr>
-      <w:r>
-        <w:tab/>
-      </w:r>
-      <w:r>
-        <w:tab/>
-        <w:t>}</w:t>
-      </w:r>
-    </w:p>
-    <w:p>
-      <w:pPr>
-        <w:pStyle w:val="CodeListing"/>
-        <w:ind w:left="0" w:right="90"/>
-      </w:pPr>
-      <w:r>
-        <w:tab/>
-        <w:t>}</w:t>
-      </w:r>
-    </w:p>
-    <w:p>
-      <w:pPr>
-        <w:pStyle w:val="CodeListing"/>
-        <w:ind w:left="0" w:right="90"/>
-      </w:pPr>
-      <w:r>
-        <w:tab/>
-        <w:t>finally {</w:t>
-      </w:r>
-    </w:p>
-    <w:p>
-      <w:pPr>
-        <w:pStyle w:val="CodeListing"/>
-        <w:ind w:left="0" w:right="90"/>
-      </w:pPr>
-      <w:r>
-        <w:tab/>
-      </w:r>
-      <w:r>
-        <w:tab/>
-        <w:t>Pop-Location</w:t>
-      </w:r>
-    </w:p>
-    <w:p>
-      <w:pPr>
-        <w:pStyle w:val="CodeListing"/>
-        <w:ind w:left="0" w:right="90"/>
-      </w:pPr>
-      <w:r>
-        <w:tab/>
-        <w:t>}</w:t>
-      </w:r>
-    </w:p>
-    <w:p>
-      <w:pPr>
-        <w:pStyle w:val="CodeListing"/>
-        <w:ind w:left="0" w:right="90"/>
-      </w:pPr>
-      <w:r>
-        <w:t>}</w:t>
-      </w:r>
-    </w:p>
-    <w:p>
-      <w:pPr>
-        <w:pStyle w:val="CodeListing"/>
-        <w:ind w:left="0" w:right="90"/>
-      </w:pPr>
-    </w:p>
-    <w:p>
-      <w:pPr>
-        <w:pStyle w:val="CodeListing"/>
-        <w:ind w:left="0" w:right="90"/>
-      </w:pPr>
-      <w:r>
-        <w:t>Function MigrateDatabaseLocal {</w:t>
-      </w:r>
-    </w:p>
-    <w:p>
-      <w:pPr>
-        <w:pStyle w:val="CodeListing"/>
-        <w:ind w:left="0" w:right="90"/>
-      </w:pPr>
-      <w:r>
-        <w:tab/>
-        <w:t>exec{</w:t>
-      </w:r>
-    </w:p>
-    <w:p>
-      <w:pPr>
-        <w:pStyle w:val="CodeListing"/>
-        <w:ind w:left="0" w:right="90"/>
-      </w:pPr>
-      <w:r>
-        <w:tab/>
-      </w:r>
-      <w:r>
-        <w:tab/>
-        <w:t>&amp; $aliaSql $databaseAction $databaseServer $databaseName $databaseScripts</w:t>
-      </w:r>
-    </w:p>
-    <w:p>
-      <w:pPr>
-        <w:pStyle w:val="CodeListing"/>
-        <w:ind w:left="0" w:right="90"/>
-      </w:pPr>
-      <w:r>
-        <w:tab/>
-        <w:t>}</w:t>
-      </w:r>
-    </w:p>
-    <w:p>
-      <w:pPr>
-        <w:pStyle w:val="CodeListing"/>
-        <w:ind w:left="0" w:right="90"/>
-      </w:pPr>
-      <w:r>
-        <w:t>}</w:t>
-      </w:r>
-    </w:p>
-    <w:p>
-      <w:pPr>
-        <w:pStyle w:val="CodeListing"/>
-        <w:ind w:left="0" w:right="90"/>
-      </w:pPr>
-    </w:p>
-    <w:p>
-      <w:pPr>
-        <w:pStyle w:val="CodeListing"/>
-        <w:ind w:left="0" w:right="90"/>
-      </w:pPr>
-      <w:r>
-        <w:t>Function MigrateDatabaseRemote{</w:t>
-      </w:r>
-    </w:p>
-    <w:p>
-      <w:pPr>
-        <w:pStyle w:val="CodeListing"/>
-        <w:ind w:left="0" w:right="90"/>
-      </w:pPr>
-      <w:r>
-        <w:t xml:space="preserve">       </w:t>
-      </w:r>
-      <w:r>
-        <w:t>$appConfig = "$integrationTestProjectPath\app.config"</w:t>
-      </w:r>
-    </w:p>
-    <w:p>
-      <w:pPr>
-        <w:pStyle w:val="CodeListing"/>
-        <w:ind w:left="0" w:right="90"/>
-      </w:pPr>
-      <w:r>
-        <w:t xml:space="preserve">    </w:t>
-      </w:r>
-      <w:r>
-        <w:t xml:space="preserve">   </w:t>
-      </w:r>
-      <w:r>
-        <w:t>$injectedConnectionString = "Server=tcp:$databaseServer,1433</w:t>
-      </w:r>
-    </w:p>
-    <w:p>
-      <w:pPr>
-        <w:pStyle w:val="CodeListing"/>
-        <w:ind w:left="0" w:right="90"/>
-      </w:pPr>
-      <w:r>
-        <w:tab/>
-      </w:r>
-      <w:r>
-        <w:tab/>
-        <w:t>;Initial Catalog=$databaseName</w:t>
-      </w:r>
-    </w:p>
-    <w:p>
-      <w:pPr>
-        <w:pStyle w:val="CodeListing"/>
-        <w:ind w:left="0" w:right="90"/>
-      </w:pPr>
-      <w:r>
-        <w:tab/>
-      </w:r>
-      <w:r>
-        <w:tab/>
-        <w:t>;Persist Security Info=False;User ID=$env:DatabaseUser</w:t>
-      </w:r>
-    </w:p>
-    <w:p>
-      <w:pPr>
-        <w:pStyle w:val="CodeListing"/>
-        <w:ind w:left="0" w:right="90"/>
-      </w:pPr>
-      <w:r>
-        <w:tab/>
-      </w:r>
-      <w:r>
-        <w:tab/>
-        <w:t>;Password=$env:DatabasePassword</w:t>
-      </w:r>
-    </w:p>
-    <w:p>
-      <w:pPr>
-        <w:pStyle w:val="CodeListing"/>
-        <w:ind w:left="0" w:right="90"/>
-      </w:pPr>
-      <w:r>
-        <w:tab/>
-      </w:r>
-      <w:r>
-        <w:tab/>
-        <w:t>;MultipleActiveResultSets=False;Encrypt=True;TrustServerCertificate=False</w:t>
-      </w:r>
-    </w:p>
-    <w:p>
-      <w:pPr>
-        <w:pStyle w:val="CodeListing"/>
-        <w:ind w:left="0" w:right="90"/>
-      </w:pPr>
-      <w:r>
-        <w:tab/>
-      </w:r>
-      <w:r>
-        <w:tab/>
-        <w:t>;Connection Timeout=30;"</w:t>
-      </w:r>
-    </w:p>
-    <w:p>
-      <w:pPr>
-        <w:pStyle w:val="CodeListing"/>
-        <w:ind w:left="0" w:right="90"/>
-      </w:pPr>
-      <w:r>
-        <w:t xml:space="preserve">    </w:t>
-      </w:r>
-    </w:p>
-    <w:p>
-      <w:pPr>
-        <w:pStyle w:val="CodeListing"/>
-        <w:ind w:left="0" w:right="90"/>
-      </w:pPr>
-      <w:r>
-        <w:tab/>
-        <w:t>write-host "Using connection string: $injectedConnectionString"</w:t>
-      </w:r>
-    </w:p>
-    <w:p>
-      <w:pPr>
-        <w:pStyle w:val="CodeListing"/>
-        <w:ind w:left="0" w:right="90"/>
-      </w:pPr>
-      <w:r>
-        <w:t xml:space="preserve">    if ( Test-Path "$appConfig" ) {</w:t>
-      </w:r>
-    </w:p>
-    <w:p>
-      <w:pPr>
-        <w:pStyle w:val="CodeListing"/>
-        <w:ind w:left="0" w:right="90"/>
-      </w:pPr>
-      <w:r>
-        <w:t xml:space="preserve">        poke-xml $appConfig "//add[@key='ConnectionString']/@value" </w:t>
-      </w:r>
-    </w:p>
-    <w:p>
-      <w:pPr>
-        <w:pStyle w:val="CodeListing"/>
-        <w:ind w:left="0" w:right="90"/>
-      </w:pPr>
-      <w:r>
-        <w:tab/>
-      </w:r>
-      <w:r>
-        <w:tab/>
-      </w:r>
-      <w:r>
-        <w:tab/>
-        <w:t>$injectedConnectionString</w:t>
-      </w:r>
-    </w:p>
-    <w:p>
-      <w:pPr>
-        <w:pStyle w:val="CodeListing"/>
-        <w:ind w:left="0" w:right="90"/>
-      </w:pPr>
-      <w:r>
-        <w:t xml:space="preserve">    }</w:t>
-      </w:r>
-    </w:p>
-    <w:p>
-      <w:pPr>
-        <w:pStyle w:val="CodeListing"/>
-        <w:ind w:left="0" w:right="90"/>
-      </w:pPr>
-    </w:p>
-    <w:p>
-      <w:pPr>
-        <w:pStyle w:val="CodeListing"/>
-        <w:ind w:left="0" w:right="90"/>
-      </w:pPr>
-      <w:r>
-        <w:tab/>
-        <w:t>exec {</w:t>
-      </w:r>
-    </w:p>
-    <w:p>
-      <w:pPr>
-        <w:pStyle w:val="CodeListing"/>
-        <w:ind w:left="0" w:right="90"/>
-      </w:pPr>
-      <w:r>
-        <w:tab/>
-      </w:r>
-      <w:r>
-        <w:tab/>
-        <w:t xml:space="preserve">&amp; $aliaSql $databaseAction $databaseServer $databaseName $databaseScripts </w:t>
-      </w:r>
-    </w:p>
-    <w:p>
-      <w:pPr>
-        <w:pStyle w:val="CodeListing"/>
-        <w:ind w:left="0" w:right="90"/>
-      </w:pPr>
-      <w:r>
-        <w:tab/>
-      </w:r>
-      <w:r>
-        <w:tab/>
-      </w:r>
-      <w:r>
-        <w:tab/>
-        <w:t>$env:DatabaseUser</w:t>
-      </w:r>
-    </w:p>
-    <w:p>
-      <w:pPr>
-        <w:pStyle w:val="CodeListing"/>
-        <w:ind w:left="0" w:right="90"/>
-      </w:pPr>
-      <w:r>
-        <w:tab/>
-      </w:r>
-      <w:r>
-        <w:tab/>
-      </w:r>
-      <w:r>
-        <w:tab/>
-        <w:t>$env:DatabasePassword</w:t>
-      </w:r>
-    </w:p>
-    <w:p>
-      <w:pPr>
-        <w:pStyle w:val="CodeListing"/>
-        <w:ind w:left="0" w:right="90"/>
-      </w:pPr>
-      <w:r>
-        <w:tab/>
-        <w:t>}</w:t>
-      </w:r>
-    </w:p>
-    <w:p>
-      <w:pPr>
-        <w:pStyle w:val="CodeListing"/>
-        <w:ind w:left="0" w:right="90"/>
-      </w:pPr>
-      <w:r>
-        <w:t>}</w:t>
-      </w:r>
-    </w:p>
-    <w:p>
-      <w:pPr>
-        <w:pStyle w:val="CodeListing"/>
-        <w:ind w:left="0" w:right="90"/>
-      </w:pPr>
     </w:p>
     <w:p>
       <w:pPr>
@@ -3293,7 +3283,6 @@
         <w:ind w:left="0" w:right="90"/>
       </w:pPr>
       <w:r>
-        <w:lastRenderedPageBreak/>
         <w:tab/>
         <w:t>Write-Output "Packaging nuget packages"</w:t>
       </w:r>
@@ -3969,6 +3958,7 @@
           <w:id w:val="-1211263579"/>
           <w:citation/>
         </w:sdtPr>
+        <w:sdtEndPr/>
         <w:sdtContent>
           <w:r>
             <w:fldChar w:fldCharType="begin"/>
@@ -7995,7 +7985,7 @@
     </w:rPrDefault>
     <w:pPrDefault/>
   </w:docDefaults>
-  <w:latentStyles w:defLockedState="0" w:defUIPriority="99" w:defSemiHidden="0" w:defUnhideWhenUsed="0" w:defQFormat="0" w:count="375">
+  <w:latentStyles w:defLockedState="0" w:defUIPriority="99" w:defSemiHidden="0" w:defUnhideWhenUsed="0" w:defQFormat="0" w:count="376">
     <w:lsdException w:name="Normal" w:uiPriority="0" w:qFormat="1"/>
     <w:lsdException w:name="heading 1" w:uiPriority="9" w:qFormat="1"/>
     <w:lsdException w:name="heading 2" w:uiPriority="0" w:qFormat="1"/>
@@ -8101,7 +8091,6 @@
     <w:lsdException w:name="HTML Sample" w:semiHidden="1" w:unhideWhenUsed="1"/>
     <w:lsdException w:name="HTML Typewriter" w:semiHidden="1" w:unhideWhenUsed="1"/>
     <w:lsdException w:name="HTML Variable" w:semiHidden="1" w:unhideWhenUsed="1"/>
-    <w:lsdException w:name="Normal Table" w:semiHidden="1" w:unhideWhenUsed="1"/>
     <w:lsdException w:name="annotation subject" w:semiHidden="1" w:unhideWhenUsed="1"/>
     <w:lsdException w:name="No List" w:semiHidden="1" w:unhideWhenUsed="1"/>
     <w:lsdException w:name="Outline List 1" w:semiHidden="1" w:unhideWhenUsed="1"/>
@@ -8148,10 +8137,8 @@
     <w:lsdException w:name="Table Subtle 2" w:semiHidden="1" w:unhideWhenUsed="1"/>
     <w:lsdException w:name="Table Web 1" w:semiHidden="1" w:unhideWhenUsed="1"/>
     <w:lsdException w:name="Table Web 2" w:semiHidden="1" w:unhideWhenUsed="1"/>
-    <w:lsdException w:name="Table Web 3" w:semiHidden="1" w:unhideWhenUsed="1"/>
     <w:lsdException w:name="Balloon Text" w:semiHidden="1" w:unhideWhenUsed="1"/>
     <w:lsdException w:name="Table Grid" w:uiPriority="59"/>
-    <w:lsdException w:name="Table Theme" w:semiHidden="1" w:unhideWhenUsed="1"/>
     <w:lsdException w:name="Placeholder Text" w:semiHidden="1"/>
     <w:lsdException w:name="No Spacing" w:uiPriority="1" w:qFormat="1"/>
     <w:lsdException w:name="Light Shading" w:uiPriority="60"/>
@@ -8371,6 +8358,7 @@
     <w:lsdException w:name="Smart Hyperlink" w:semiHidden="1" w:unhideWhenUsed="1"/>
     <w:lsdException w:name="Hashtag" w:semiHidden="1" w:unhideWhenUsed="1"/>
     <w:lsdException w:name="Unresolved Mention" w:semiHidden="1" w:unhideWhenUsed="1"/>
+    <w:lsdException w:name="Smart Link" w:semiHidden="1" w:unhideWhenUsed="1"/>
   </w:latentStyles>
   <w:style w:type="paragraph" w:default="1" w:styleId="Normal">
     <w:name w:val="Normal"/>
@@ -9569,21 +9557,6 @@
 </file>
 
 <file path=customXml/item1.xml><?xml version="1.0" encoding="utf-8"?>
-<p:properties xmlns:p="http://schemas.microsoft.com/office/2006/metadata/properties" xmlns:xsi="http://www.w3.org/2001/XMLSchema-instance" xmlns:pc="http://schemas.microsoft.com/office/infopath/2007/PartnerControls">
-  <documentManagement/>
-</p:properties>
-</file>
-
-<file path=customXml/item2.xml><?xml version="1.0" encoding="utf-8"?>
-<?mso-contentType ?>
-<FormTemplates xmlns="http://schemas.microsoft.com/sharepoint/v3/contenttype/forms">
-  <Display>DocumentLibraryForm</Display>
-  <Edit>DocumentLibraryForm</Edit>
-  <New>DocumentLibraryForm</New>
-</FormTemplates>
-</file>
-
-<file path=customXml/item3.xml><?xml version="1.0" encoding="utf-8"?>
 <ct:contentTypeSchema xmlns:ct="http://schemas.microsoft.com/office/2006/metadata/contentType" xmlns:ma="http://schemas.microsoft.com/office/2006/metadata/properties/metaAttributes" ct:_="" ma:_="" ma:contentTypeName="Document" ma:contentTypeID="0x010100A4D07DAEB0B2D845A42B262E083EDB6C" ma:contentTypeVersion="8" ma:contentTypeDescription="Create a new document." ma:contentTypeScope="" ma:versionID="e8ab0fc0a4fe7a781d08b7f8e19ce704">
   <xsd:schema xmlns:xsd="http://www.w3.org/2001/XMLSchema" xmlns:xs="http://www.w3.org/2001/XMLSchema" xmlns:p="http://schemas.microsoft.com/office/2006/metadata/properties" xmlns:ns2="b61327b7-bc8d-4171-a260-72d975658d33" xmlns:ns3="f183b691-3857-49fb-8a6b-de90e00c7808" targetNamespace="http://schemas.microsoft.com/office/2006/metadata/properties" ma:root="true" ma:fieldsID="d8dda064533af7e1c1258eaf4e0ca24b" ns2:_="" ns3:_="">
     <xsd:import namespace="b61327b7-bc8d-4171-a260-72d975658d33"/>
@@ -9772,6 +9745,21 @@
     <xs:element name="TermId" type="xs:string"/>
   </xs:schema>
 </ct:contentTypeSchema>
+</file>
+
+<file path=customXml/item2.xml><?xml version="1.0" encoding="utf-8"?>
+<?mso-contentType ?>
+<FormTemplates xmlns="http://schemas.microsoft.com/sharepoint/v3/contenttype/forms">
+  <Display>DocumentLibraryForm</Display>
+  <Edit>DocumentLibraryForm</Edit>
+  <New>DocumentLibraryForm</New>
+</FormTemplates>
+</file>
+
+<file path=customXml/item3.xml><?xml version="1.0" encoding="utf-8"?>
+<p:properties xmlns:p="http://schemas.microsoft.com/office/2006/metadata/properties" xmlns:xsi="http://www.w3.org/2001/XMLSchema-instance" xmlns:pc="http://schemas.microsoft.com/office/infopath/2007/PartnerControls">
+  <documentManagement/>
+</p:properties>
 </file>
 
 <file path=customXml/item4.xml><?xml version="1.0" encoding="utf-8"?>
@@ -10125,23 +10113,6 @@
 </file>
 
 <file path=customXml/itemProps1.xml><?xml version="1.0" encoding="utf-8"?>
-<ds:datastoreItem xmlns:ds="http://schemas.openxmlformats.org/officeDocument/2006/customXml" ds:itemID="{DC66B021-5123-40D4-BDF2-4CC05715106E}">
-  <ds:schemaRefs>
-    <ds:schemaRef ds:uri="http://schemas.microsoft.com/office/2006/metadata/properties"/>
-    <ds:schemaRef ds:uri="http://schemas.microsoft.com/office/infopath/2007/PartnerControls"/>
-  </ds:schemaRefs>
-</ds:datastoreItem>
-</file>
-
-<file path=customXml/itemProps2.xml><?xml version="1.0" encoding="utf-8"?>
-<ds:datastoreItem xmlns:ds="http://schemas.openxmlformats.org/officeDocument/2006/customXml" ds:itemID="{E2378210-7508-44A5-9CE7-E1B05FBAAAC8}">
-  <ds:schemaRefs>
-    <ds:schemaRef ds:uri="http://schemas.microsoft.com/sharepoint/v3/contenttype/forms"/>
-  </ds:schemaRefs>
-</ds:datastoreItem>
-</file>
-
-<file path=customXml/itemProps3.xml><?xml version="1.0" encoding="utf-8"?>
 <ds:datastoreItem xmlns:ds="http://schemas.openxmlformats.org/officeDocument/2006/customXml" ds:itemID="{8DDF1541-B75A-4EF9-80B2-82E3403F4319}">
   <ds:schemaRefs>
     <ds:schemaRef ds:uri="http://schemas.microsoft.com/office/2006/metadata/contentType"/>
@@ -10160,8 +10131,25 @@
 </ds:datastoreItem>
 </file>
 
+<file path=customXml/itemProps2.xml><?xml version="1.0" encoding="utf-8"?>
+<ds:datastoreItem xmlns:ds="http://schemas.openxmlformats.org/officeDocument/2006/customXml" ds:itemID="{E2378210-7508-44A5-9CE7-E1B05FBAAAC8}">
+  <ds:schemaRefs>
+    <ds:schemaRef ds:uri="http://schemas.microsoft.com/sharepoint/v3/contenttype/forms"/>
+  </ds:schemaRefs>
+</ds:datastoreItem>
+</file>
+
+<file path=customXml/itemProps3.xml><?xml version="1.0" encoding="utf-8"?>
+<ds:datastoreItem xmlns:ds="http://schemas.openxmlformats.org/officeDocument/2006/customXml" ds:itemID="{DC66B021-5123-40D4-BDF2-4CC05715106E}">
+  <ds:schemaRefs>
+    <ds:schemaRef ds:uri="http://schemas.microsoft.com/office/2006/metadata/properties"/>
+    <ds:schemaRef ds:uri="http://schemas.microsoft.com/office/infopath/2007/PartnerControls"/>
+  </ds:schemaRefs>
+</ds:datastoreItem>
+</file>
+
 <file path=customXml/itemProps4.xml><?xml version="1.0" encoding="utf-8"?>
-<ds:datastoreItem xmlns:ds="http://schemas.openxmlformats.org/officeDocument/2006/customXml" ds:itemID="{DE2BE61C-79F1-4FC7-89CC-C0076D6F3BE3}">
+<ds:datastoreItem xmlns:ds="http://schemas.openxmlformats.org/officeDocument/2006/customXml" ds:itemID="{E1404368-6B4E-4275-A223-C16D478247DE}">
   <ds:schemaRefs>
     <ds:schemaRef ds:uri="http://schemas.openxmlformats.org/officeDocument/2006/bibliography"/>
     <ds:schemaRef ds:uri="urn:schemas-microsoft-com:xslt"/>

</xml_diff>